<commit_message>
actualizacion del amnual de usuario
</commit_message>
<xml_diff>
--- a/documentacion/Manual de Usuario.docx
+++ b/documentacion/Manual de Usuario.docx
@@ -143,7 +143,7 @@
           </mc:Choice>
           <mc:Fallback>
             <w:pict>
-              <v:group w14:anchorId="57F5E9F0" id="Grupo 114" o:spid="_x0000_s1026" style="position:absolute;margin-left:40.6pt;margin-top:-34.2pt;width:24.85pt;height:725.1pt;z-index:251659264;mso-position-horizontal-relative:page;mso-position-vertical-relative:margin" coordsize="2286,91440" o:gfxdata="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">
+              <v:group w14:anchorId="7CBE3E38" id="Grupo 114" o:spid="_x0000_s1026" style="position:absolute;margin-left:40.6pt;margin-top:-34.2pt;width:24.85pt;height:725.1pt;z-index:251659264;mso-position-horizontal-relative:page;mso-position-vertical-relative:margin" coordsize="2286,91440" o:gfxdata="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">
                 <v:rect id="Rectángulo 115" o:spid="_x0000_s1027" style="position:absolute;width:2286;height:87820;visibility:visible;mso-wrap-style:square;v-text-anchor:middle" o:gfxdata="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" filled="f" stroked="f" strokeweight="1pt"/>
                 <v:rect id="Rectángulo 116" o:spid="_x0000_s1028" style="position:absolute;top:89154;width:2286;height:2286;visibility:visible;mso-wrap-style:square;v-text-anchor:middle" o:gfxdata="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" filled="f" stroked="f" strokeweight="1pt">
                   <v:path arrowok="t"/>
@@ -173,7 +173,6 @@
           <w:sz w:val="44"/>
         </w:rPr>
       </w:pPr>
-      <w:bookmarkStart w:id="0" w:name="_GoBack"/>
       <w:r>
         <w:rPr>
           <w:noProof/>
@@ -228,7 +227,6 @@
           </wp:inline>
         </w:drawing>
       </w:r>
-      <w:bookmarkEnd w:id="0"/>
     </w:p>
     <w:p>
       <w:pPr>
@@ -1116,13 +1114,13 @@
         <w:jc w:val="both"/>
         <w:rPr>
           <w:rFonts w:ascii="Arial" w:hAnsi="Arial" w:cs="Arial"/>
-          <w:sz w:val="24"/>
-        </w:rPr>
-      </w:pPr>
-      <w:r>
-        <w:rPr>
-          <w:rFonts w:ascii="Arial" w:hAnsi="Arial" w:cs="Arial"/>
-          <w:sz w:val="24"/>
+          <w:sz w:val="28"/>
+        </w:rPr>
+      </w:pPr>
+      <w:r>
+        <w:rPr>
+          <w:rFonts w:ascii="Arial" w:hAnsi="Arial" w:cs="Arial"/>
+          <w:sz w:val="28"/>
         </w:rPr>
         <w:t>El objetivo de este manual es ayudar a los usuarios del manejo de la aplicación, acerca del funcionamiento del mismo; y comprende:</w:t>
       </w:r>
@@ -1137,13 +1135,13 @@
         <w:jc w:val="both"/>
         <w:rPr>
           <w:rFonts w:ascii="Arial" w:hAnsi="Arial" w:cs="Arial"/>
-          <w:sz w:val="24"/>
-        </w:rPr>
-      </w:pPr>
-      <w:r>
-        <w:rPr>
-          <w:rFonts w:ascii="Arial" w:hAnsi="Arial" w:cs="Arial"/>
-          <w:sz w:val="24"/>
+          <w:sz w:val="28"/>
+        </w:rPr>
+      </w:pPr>
+      <w:r>
+        <w:rPr>
+          <w:rFonts w:ascii="Arial" w:hAnsi="Arial" w:cs="Arial"/>
+          <w:sz w:val="28"/>
         </w:rPr>
         <w:t>Guía de cómo Funciona la Aplicación.</w:t>
       </w:r>
@@ -1158,13 +1156,13 @@
         <w:jc w:val="both"/>
         <w:rPr>
           <w:rFonts w:ascii="Arial" w:hAnsi="Arial" w:cs="Arial"/>
-          <w:sz w:val="24"/>
-        </w:rPr>
-      </w:pPr>
-      <w:r>
-        <w:rPr>
-          <w:rFonts w:ascii="Arial" w:hAnsi="Arial" w:cs="Arial"/>
-          <w:sz w:val="24"/>
+          <w:sz w:val="28"/>
+        </w:rPr>
+      </w:pPr>
+      <w:r>
+        <w:rPr>
+          <w:rFonts w:ascii="Arial" w:hAnsi="Arial" w:cs="Arial"/>
+          <w:sz w:val="28"/>
         </w:rPr>
         <w:t>Guía de cómo hacer los pedidos de comida.</w:t>
       </w:r>
@@ -1179,13 +1177,13 @@
         <w:jc w:val="both"/>
         <w:rPr>
           <w:rFonts w:ascii="Arial" w:hAnsi="Arial" w:cs="Arial"/>
-          <w:sz w:val="24"/>
-        </w:rPr>
-      </w:pPr>
-      <w:r>
-        <w:rPr>
-          <w:rFonts w:ascii="Arial" w:hAnsi="Arial" w:cs="Arial"/>
-          <w:sz w:val="24"/>
+          <w:sz w:val="28"/>
+        </w:rPr>
+      </w:pPr>
+      <w:r>
+        <w:rPr>
+          <w:rFonts w:ascii="Arial" w:hAnsi="Arial" w:cs="Arial"/>
+          <w:sz w:val="28"/>
         </w:rPr>
         <w:t>Guía de cómo realizar el pago.</w:t>
       </w:r>
@@ -1228,6 +1226,7 @@
       </w:r>
     </w:p>
     <w:p/>
+    <w:p/>
     <w:p>
       <w:pPr>
         <w:jc w:val="both"/>
@@ -1282,9 +1281,20 @@
           <w:sz w:val="28"/>
         </w:rPr>
       </w:pPr>
-      <w:r>
-        <w:rPr>
-          <w:rFonts w:ascii="Arial" w:hAnsi="Arial" w:cs="Arial"/>
+    </w:p>
+    <w:p>
+      <w:pPr>
+        <w:jc w:val="both"/>
+        <w:rPr>
+          <w:rFonts w:ascii="Arial" w:hAnsi="Arial" w:cs="Arial"/>
+          <w:b/>
+          <w:sz w:val="28"/>
+        </w:rPr>
+      </w:pPr>
+      <w:r>
+        <w:rPr>
+          <w:rFonts w:ascii="Arial" w:hAnsi="Arial" w:cs="Arial"/>
+          <w:b/>
           <w:sz w:val="28"/>
         </w:rPr>
         <w:t>Entre los principales usuarios de la Aplicación, tenemos:</w:t>
@@ -1351,18 +1361,252 @@
     </w:p>
     <w:p>
       <w:pPr>
+        <w:rPr>
+          <w:rFonts w:ascii="Arial" w:hAnsi="Arial" w:cs="Arial"/>
+          <w:sz w:val="24"/>
+        </w:rPr>
+      </w:pPr>
+      <w:r>
+        <w:rPr>
+          <w:rFonts w:ascii="Arial" w:hAnsi="Arial" w:cs="Arial"/>
+          <w:sz w:val="24"/>
+        </w:rPr>
+        <w:br w:type="page"/>
+      </w:r>
+    </w:p>
+    <w:p>
+      <w:pPr>
+        <w:pStyle w:val="Ttulo1"/>
+        <w:pBdr>
+          <w:bottom w:val="single" w:sz="24" w:space="1" w:color="000000" w:themeColor="text1"/>
+        </w:pBdr>
+        <w:rPr>
+          <w:rFonts w:ascii="Arial" w:hAnsi="Arial" w:cs="Arial"/>
+          <w:b/>
+          <w:color w:val="000000" w:themeColor="text1"/>
+          <w:sz w:val="48"/>
+        </w:rPr>
+      </w:pPr>
+    </w:p>
+    <w:p>
+      <w:pPr>
+        <w:pStyle w:val="Ttulo1"/>
+        <w:pBdr>
+          <w:bottom w:val="single" w:sz="24" w:space="1" w:color="000000" w:themeColor="text1"/>
+        </w:pBdr>
+        <w:rPr>
+          <w:rFonts w:ascii="Arial" w:hAnsi="Arial" w:cs="Arial"/>
+          <w:b/>
+          <w:color w:val="000000" w:themeColor="text1"/>
+          <w:sz w:val="48"/>
+        </w:rPr>
+      </w:pPr>
+      <w:r>
+        <w:rPr>
+          <w:rFonts w:ascii="Arial" w:hAnsi="Arial" w:cs="Arial"/>
+          <w:b/>
+          <w:color w:val="000000" w:themeColor="text1"/>
+          <w:sz w:val="48"/>
+        </w:rPr>
+        <w:t>Requerimientos de la Aplicación</w:t>
+      </w:r>
+    </w:p>
+    <w:p>
+      <w:pPr>
         <w:jc w:val="both"/>
         <w:rPr>
           <w:rFonts w:ascii="Arial" w:hAnsi="Arial" w:cs="Arial"/>
           <w:sz w:val="24"/>
         </w:rPr>
       </w:pPr>
+    </w:p>
+    <w:p>
+      <w:pPr>
+        <w:jc w:val="both"/>
+        <w:rPr>
+          <w:rFonts w:ascii="Arial" w:hAnsi="Arial" w:cs="Arial"/>
+          <w:sz w:val="24"/>
+        </w:rPr>
+      </w:pPr>
+    </w:p>
+    <w:p>
+      <w:pPr>
+        <w:jc w:val="both"/>
+        <w:rPr>
+          <w:rFonts w:ascii="Arial" w:hAnsi="Arial" w:cs="Arial"/>
+          <w:sz w:val="28"/>
+        </w:rPr>
+      </w:pPr>
+      <w:r>
+        <w:rPr>
+          <w:rFonts w:ascii="Arial" w:hAnsi="Arial" w:cs="Arial"/>
+          <w:sz w:val="28"/>
+        </w:rPr>
+        <w:t>La aplica</w:t>
+      </w:r>
+      <w:r>
+        <w:rPr>
+          <w:rFonts w:ascii="Arial" w:hAnsi="Arial" w:cs="Arial"/>
+          <w:sz w:val="28"/>
+        </w:rPr>
+        <w:t>ción funciona en una gama muy amplia de navegadores, prácticamente funciona con cualquier navegador, porque gracias a su adaptabilidad se ajusta a su navegador de preferencia</w:t>
+      </w:r>
+      <w:r>
+        <w:rPr>
+          <w:rFonts w:ascii="Arial" w:hAnsi="Arial" w:cs="Arial"/>
+          <w:sz w:val="28"/>
+        </w:rPr>
+        <w:t xml:space="preserve">. </w:t>
+      </w:r>
+    </w:p>
+    <w:p>
+      <w:pPr>
+        <w:jc w:val="both"/>
+        <w:rPr>
+          <w:rFonts w:ascii="Arial" w:hAnsi="Arial" w:cs="Arial"/>
+          <w:sz w:val="28"/>
+        </w:rPr>
+      </w:pPr>
+      <w:r>
+        <w:rPr>
+          <w:rFonts w:ascii="Arial" w:hAnsi="Arial" w:cs="Arial"/>
+          <w:sz w:val="28"/>
+        </w:rPr>
+        <w:t>Aun así dispone de</w:t>
+      </w:r>
+      <w:r>
+        <w:rPr>
+          <w:rFonts w:ascii="Arial" w:hAnsi="Arial" w:cs="Arial"/>
+          <w:sz w:val="28"/>
+        </w:rPr>
+        <w:t xml:space="preserve"> ciertos requerimientos</w:t>
+      </w:r>
+      <w:r>
+        <w:rPr>
+          <w:rFonts w:ascii="Arial" w:hAnsi="Arial" w:cs="Arial"/>
+          <w:sz w:val="28"/>
+        </w:rPr>
+        <w:t>:</w:t>
+      </w:r>
+    </w:p>
+    <w:p>
+      <w:pPr>
+        <w:pStyle w:val="Prrafodelista"/>
+        <w:numPr>
+          <w:ilvl w:val="0"/>
+          <w:numId w:val="3"/>
+        </w:numPr>
+        <w:jc w:val="both"/>
+        <w:rPr>
+          <w:rFonts w:ascii="Arial" w:hAnsi="Arial" w:cs="Arial"/>
+          <w:sz w:val="28"/>
+        </w:rPr>
+      </w:pPr>
+      <w:r>
+        <w:rPr>
+          <w:rFonts w:ascii="Arial" w:hAnsi="Arial" w:cs="Arial"/>
+          <w:sz w:val="28"/>
+        </w:rPr>
+        <w:t>Conocimiento básico sobre utilización de una  pc y móviles.</w:t>
+      </w:r>
+    </w:p>
+    <w:p>
+      <w:pPr>
+        <w:pStyle w:val="Prrafodelista"/>
+        <w:numPr>
+          <w:ilvl w:val="0"/>
+          <w:numId w:val="3"/>
+        </w:numPr>
+        <w:jc w:val="both"/>
+        <w:rPr>
+          <w:rFonts w:ascii="Arial" w:hAnsi="Arial" w:cs="Arial"/>
+          <w:sz w:val="28"/>
+        </w:rPr>
+      </w:pPr>
+      <w:r>
+        <w:rPr>
+          <w:rFonts w:ascii="Arial" w:hAnsi="Arial" w:cs="Arial"/>
+          <w:sz w:val="28"/>
+        </w:rPr>
+        <w:t>Saber sobre navegación web.</w:t>
+      </w:r>
+    </w:p>
+    <w:p>
+      <w:pPr>
+        <w:jc w:val="both"/>
+        <w:rPr>
+          <w:rFonts w:ascii="Arial" w:hAnsi="Arial" w:cs="Arial"/>
+          <w:b/>
+          <w:sz w:val="28"/>
+        </w:rPr>
+      </w:pPr>
+      <w:r>
+        <w:rPr>
+          <w:rFonts w:ascii="Arial" w:hAnsi="Arial" w:cs="Arial"/>
+          <w:b/>
+          <w:sz w:val="28"/>
+        </w:rPr>
+        <w:t>Requerimientos técnicos</w:t>
+      </w:r>
+    </w:p>
+    <w:p>
+      <w:pPr>
+        <w:pStyle w:val="Prrafodelista"/>
+        <w:numPr>
+          <w:ilvl w:val="0"/>
+          <w:numId w:val="4"/>
+        </w:numPr>
+        <w:jc w:val="both"/>
+        <w:rPr>
+          <w:rFonts w:ascii="Arial" w:hAnsi="Arial" w:cs="Arial"/>
+          <w:sz w:val="28"/>
+        </w:rPr>
+      </w:pPr>
+      <w:r>
+        <w:rPr>
+          <w:rFonts w:ascii="Arial" w:hAnsi="Arial" w:cs="Arial"/>
+          <w:sz w:val="28"/>
+        </w:rPr>
+        <w:t>Una computadora o celular con acceso a internet</w:t>
+      </w:r>
+      <w:r>
+        <w:rPr>
+          <w:rFonts w:ascii="Arial" w:hAnsi="Arial" w:cs="Arial"/>
+          <w:sz w:val="28"/>
+        </w:rPr>
+        <w:t>.</w:t>
+      </w:r>
+    </w:p>
+    <w:p>
+      <w:pPr>
+        <w:pStyle w:val="Prrafodelista"/>
+        <w:numPr>
+          <w:ilvl w:val="0"/>
+          <w:numId w:val="4"/>
+        </w:numPr>
+        <w:jc w:val="both"/>
+        <w:rPr>
+          <w:rFonts w:ascii="Arial" w:hAnsi="Arial" w:cs="Arial"/>
+          <w:sz w:val="28"/>
+        </w:rPr>
+      </w:pPr>
+      <w:r>
+        <w:rPr>
+          <w:rFonts w:ascii="Arial" w:hAnsi="Arial" w:cs="Arial"/>
+          <w:sz w:val="28"/>
+        </w:rPr>
+        <w:t>Teléfonos celulares que sean inteligentes para poder  descargar la aplicación.</w:t>
+      </w:r>
+      <w:bookmarkStart w:id="0" w:name="_GoBack"/>
+      <w:bookmarkEnd w:id="0"/>
     </w:p>
     <w:sectPr>
       <w:headerReference w:type="default" r:id="rId9"/>
+      <w:footerReference w:type="default" r:id="rId10"/>
       <w:pgSz w:w="12240" w:h="15840"/>
-      <w:pgMar w:top="1417" w:right="1701" w:bottom="1135" w:left="1701" w:header="708" w:footer="708" w:gutter="0"/>
+      <w:pgMar w:top="1417" w:right="1701" w:bottom="1418" w:left="1701" w:header="708" w:footer="708" w:gutter="0"/>
       <w:cols w:space="708"/>
+      <w:titlePg/>
       <w:docGrid w:linePitch="360"/>
     </w:sectPr>
   </w:body>
@@ -1392,6 +1636,212 @@
     </w:p>
   </w:endnote>
 </w:endnotes>
+</file>
+
+<file path=word/footer1.xml><?xml version="1.0" encoding="utf-8"?>
+<w:ftr xmlns:wpc="http://schemas.microsoft.com/office/word/2010/wordprocessingCanvas" xmlns:mc="http://schemas.openxmlformats.org/markup-compatibility/2006" xmlns:o="urn:schemas-microsoft-com:office:office" xmlns:r="http://schemas.openxmlformats.org/officeDocument/2006/relationships" xmlns:m="http://schemas.openxmlformats.org/officeDocument/2006/math" xmlns:v="urn:schemas-microsoft-com:vml" xmlns:wp14="http://schemas.microsoft.com/office/word/2010/wordprocessingDrawing" xmlns:wp="http://schemas.openxmlformats.org/drawingml/2006/wordprocessingDrawing" xmlns:w10="urn:schemas-microsoft-com:office:word" xmlns:w="http://schemas.openxmlformats.org/wordprocessingml/2006/main" xmlns:w14="http://schemas.microsoft.com/office/word/2010/wordml" xmlns:w15="http://schemas.microsoft.com/office/word/2012/wordml" xmlns:wpg="http://schemas.microsoft.com/office/word/2010/wordprocessingGroup" xmlns:wpi="http://schemas.microsoft.com/office/word/2010/wordprocessingInk" xmlns:wne="http://schemas.microsoft.com/office/word/2006/wordml" xmlns:wps="http://schemas.microsoft.com/office/word/2010/wordprocessingShape" mc:Ignorable="w14 w15 wp14">
+  <w:sdt>
+    <w:sdtPr>
+      <w:rPr>
+        <w:rFonts w:asciiTheme="majorHAnsi" w:eastAsiaTheme="majorEastAsia" w:hAnsiTheme="majorHAnsi" w:cstheme="majorBidi"/>
+      </w:rPr>
+      <w:id w:val="-293979683"/>
+      <w:docPartObj>
+        <w:docPartGallery w:val="Page Numbers (Bottom of Page)"/>
+        <w:docPartUnique/>
+      </w:docPartObj>
+    </w:sdtPr>
+    <w:sdtContent>
+      <w:sdt>
+        <w:sdtPr>
+          <w:rPr>
+            <w:rFonts w:asciiTheme="majorHAnsi" w:eastAsiaTheme="majorEastAsia" w:hAnsiTheme="majorHAnsi" w:cstheme="majorBidi"/>
+          </w:rPr>
+          <w:id w:val="946267216"/>
+        </w:sdtPr>
+        <w:sdtContent>
+          <w:p>
+            <w:pPr>
+              <w:rPr>
+                <w:rFonts w:asciiTheme="majorHAnsi" w:eastAsiaTheme="majorEastAsia" w:hAnsiTheme="majorHAnsi" w:cstheme="majorBidi"/>
+              </w:rPr>
+            </w:pPr>
+            <w:r>
+              <w:rPr>
+                <w:rFonts w:asciiTheme="majorHAnsi" w:eastAsiaTheme="majorEastAsia" w:hAnsiTheme="majorHAnsi" w:cstheme="majorBidi"/>
+                <w:noProof/>
+                <w:lang w:eastAsia="es-EC"/>
+              </w:rPr>
+              <mc:AlternateContent>
+                <mc:Choice Requires="wps">
+                  <w:drawing>
+                    <wp:anchor distT="0" distB="0" distL="114300" distR="114300" simplePos="0" relativeHeight="251659264" behindDoc="0" locked="0" layoutInCell="1" allowOverlap="1">
+                      <wp:simplePos x="0" y="0"/>
+                      <wp:positionH relativeFrom="margin">
+                        <wp:align>center</wp:align>
+                      </wp:positionH>
+                      <wp:positionV relativeFrom="bottomMargin">
+                        <wp:align>center</wp:align>
+                      </wp:positionV>
+                      <wp:extent cx="626745" cy="626745"/>
+                      <wp:effectExtent l="0" t="0" r="1905" b="1905"/>
+                      <wp:wrapNone/>
+                      <wp:docPr id="10" name="Elipse 10"/>
+                      <wp:cNvGraphicFramePr>
+                        <a:graphicFrameLocks xmlns:a="http://schemas.openxmlformats.org/drawingml/2006/main"/>
+                      </wp:cNvGraphicFramePr>
+                      <a:graphic xmlns:a="http://schemas.openxmlformats.org/drawingml/2006/main">
+                        <a:graphicData uri="http://schemas.microsoft.com/office/word/2010/wordprocessingShape">
+                          <wps:wsp>
+                            <wps:cNvSpPr>
+                              <a:spLocks noChangeArrowheads="1"/>
+                            </wps:cNvSpPr>
+                            <wps:spPr bwMode="auto">
+                              <a:xfrm>
+                                <a:off x="0" y="0"/>
+                                <a:ext cx="626745" cy="626745"/>
+                              </a:xfrm>
+                              <a:prstGeom prst="ellipse">
+                                <a:avLst/>
+                              </a:prstGeom>
+                              <a:solidFill>
+                                <a:schemeClr val="tx1"/>
+                              </a:solidFill>
+                              <a:ln>
+                                <a:noFill/>
+                              </a:ln>
+                            </wps:spPr>
+                            <wps:txbx>
+                              <w:txbxContent>
+                                <w:p>
+                                  <w:pPr>
+                                    <w:pStyle w:val="Piedepgina"/>
+                                    <w:jc w:val="center"/>
+                                    <w:rPr>
+                                      <w:b/>
+                                      <w:bCs/>
+                                      <w:color w:val="FFFFFF" w:themeColor="background1"/>
+                                      <w:sz w:val="32"/>
+                                      <w:szCs w:val="32"/>
+                                    </w:rPr>
+                                  </w:pPr>
+                                  <w:r>
+                                    <w:fldChar w:fldCharType="begin"/>
+                                  </w:r>
+                                  <w:r>
+                                    <w:instrText>PAGE    \* MERGEFORMAT</w:instrText>
+                                  </w:r>
+                                  <w:r>
+                                    <w:fldChar w:fldCharType="separate"/>
+                                  </w:r>
+                                  <w:r>
+                                    <w:rPr>
+                                      <w:b/>
+                                      <w:bCs/>
+                                      <w:noProof/>
+                                      <w:color w:val="FFFFFF" w:themeColor="background1"/>
+                                      <w:sz w:val="32"/>
+                                      <w:szCs w:val="32"/>
+                                      <w:lang w:val="es-ES"/>
+                                    </w:rPr>
+                                    <w:t>5</w:t>
+                                  </w:r>
+                                  <w:r>
+                                    <w:rPr>
+                                      <w:b/>
+                                      <w:bCs/>
+                                      <w:color w:val="FFFFFF" w:themeColor="background1"/>
+                                      <w:sz w:val="32"/>
+                                      <w:szCs w:val="32"/>
+                                    </w:rPr>
+                                    <w:fldChar w:fldCharType="end"/>
+                                  </w:r>
+                                </w:p>
+                              </w:txbxContent>
+                            </wps:txbx>
+                            <wps:bodyPr rot="0" vert="horz" wrap="square" lIns="91440" tIns="45720" rIns="91440" bIns="45720" anchor="ctr" anchorCtr="0" upright="1">
+                              <a:noAutofit/>
+                            </wps:bodyPr>
+                          </wps:wsp>
+                        </a:graphicData>
+                      </a:graphic>
+                      <wp14:sizeRelH relativeFrom="page">
+                        <wp14:pctWidth>0</wp14:pctWidth>
+                      </wp14:sizeRelH>
+                      <wp14:sizeRelV relativeFrom="page">
+                        <wp14:pctHeight>0</wp14:pctHeight>
+                      </wp14:sizeRelV>
+                    </wp:anchor>
+                  </w:drawing>
+                </mc:Choice>
+                <mc:Fallback>
+                  <w:pict>
+                    <v:oval id="Elipse 10" o:spid="_x0000_s1026" style="position:absolute;margin-left:0;margin-top:0;width:49.35pt;height:49.35pt;z-index:251659264;visibility:visible;mso-wrap-style:square;mso-width-percent:0;mso-height-percent:0;mso-wrap-distance-left:9pt;mso-wrap-distance-top:0;mso-wrap-distance-right:9pt;mso-wrap-distance-bottom:0;mso-position-horizontal:center;mso-position-horizontal-relative:margin;mso-position-vertical:center;mso-position-vertical-relative:bottom-margin-area;mso-width-percent:0;mso-height-percent:0;mso-width-relative:page;mso-height-relative:page;v-text-anchor:middle" o:gfxdata="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" fillcolor="black [3213]" stroked="f">
+                      <v:textbox>
+                        <w:txbxContent>
+                          <w:p>
+                            <w:pPr>
+                              <w:pStyle w:val="Piedepgina"/>
+                              <w:jc w:val="center"/>
+                              <w:rPr>
+                                <w:b/>
+                                <w:bCs/>
+                                <w:color w:val="FFFFFF" w:themeColor="background1"/>
+                                <w:sz w:val="32"/>
+                                <w:szCs w:val="32"/>
+                              </w:rPr>
+                            </w:pPr>
+                            <w:r>
+                              <w:fldChar w:fldCharType="begin"/>
+                            </w:r>
+                            <w:r>
+                              <w:instrText>PAGE    \* MERGEFORMAT</w:instrText>
+                            </w:r>
+                            <w:r>
+                              <w:fldChar w:fldCharType="separate"/>
+                            </w:r>
+                            <w:r>
+                              <w:rPr>
+                                <w:b/>
+                                <w:bCs/>
+                                <w:noProof/>
+                                <w:color w:val="FFFFFF" w:themeColor="background1"/>
+                                <w:sz w:val="32"/>
+                                <w:szCs w:val="32"/>
+                                <w:lang w:val="es-ES"/>
+                              </w:rPr>
+                              <w:t>5</w:t>
+                            </w:r>
+                            <w:r>
+                              <w:rPr>
+                                <w:b/>
+                                <w:bCs/>
+                                <w:color w:val="FFFFFF" w:themeColor="background1"/>
+                                <w:sz w:val="32"/>
+                                <w:szCs w:val="32"/>
+                              </w:rPr>
+                              <w:fldChar w:fldCharType="end"/>
+                            </w:r>
+                          </w:p>
+                        </w:txbxContent>
+                      </v:textbox>
+                      <w10:wrap anchorx="margin" anchory="margin"/>
+                    </v:oval>
+                  </w:pict>
+                </mc:Fallback>
+              </mc:AlternateContent>
+            </w:r>
+          </w:p>
+        </w:sdtContent>
+      </w:sdt>
+    </w:sdtContent>
+  </w:sdt>
+  <w:p>
+    <w:pPr>
+      <w:pStyle w:val="Piedepgina"/>
+    </w:pPr>
+  </w:p>
+</w:ftr>
 </file>
 
 <file path=word/footnotes.xml><?xml version="1.0" encoding="utf-8"?>
@@ -1446,7 +1896,7 @@
         <wp:inline distT="0" distB="0" distL="0" distR="0">
           <wp:extent cx="2049137" cy="604858"/>
           <wp:effectExtent l="0" t="0" r="8890" b="0"/>
-          <wp:docPr id="9" name="Imagen 9" descr="C:\Users\Morales\Desktop\5to semestre\Programacion de Sitios Web\Proyecto\proyecto-PHP\images\crazy1.png"/>
+          <wp:docPr id="12" name="Imagen 12" descr="C:\Users\Morales\Desktop\5to semestre\Programacion de Sitios Web\Proyecto\proyecto-PHP\images\crazy1.png"/>
           <wp:cNvGraphicFramePr>
             <a:graphicFrameLocks xmlns:a="http://schemas.openxmlformats.org/drawingml/2006/main" noChangeAspect="1"/>
           </wp:cNvGraphicFramePr>
@@ -1729,11 +2179,243 @@
       </w:rPr>
     </w:lvl>
   </w:abstractNum>
+  <w:abstractNum w:abstractNumId="2">
+    <w:nsid w:val="449D0109"/>
+    <w:multiLevelType w:val="hybridMultilevel"/>
+    <w:tmpl w:val="C49875F2"/>
+    <w:lvl w:ilvl="0" w:tplc="300A0001">
+      <w:start w:val="1"/>
+      <w:numFmt w:val="bullet"/>
+      <w:lvlText w:val=""/>
+      <w:lvlJc w:val="left"/>
+      <w:pPr>
+        <w:ind w:left="720" w:hanging="360"/>
+      </w:pPr>
+      <w:rPr>
+        <w:rFonts w:ascii="Symbol" w:hAnsi="Symbol" w:hint="default"/>
+      </w:rPr>
+    </w:lvl>
+    <w:lvl w:ilvl="1" w:tplc="300A0003" w:tentative="1">
+      <w:start w:val="1"/>
+      <w:numFmt w:val="bullet"/>
+      <w:lvlText w:val="o"/>
+      <w:lvlJc w:val="left"/>
+      <w:pPr>
+        <w:ind w:left="1440" w:hanging="360"/>
+      </w:pPr>
+      <w:rPr>
+        <w:rFonts w:ascii="Courier New" w:hAnsi="Courier New" w:cs="Courier New" w:hint="default"/>
+      </w:rPr>
+    </w:lvl>
+    <w:lvl w:ilvl="2" w:tplc="300A0005" w:tentative="1">
+      <w:start w:val="1"/>
+      <w:numFmt w:val="bullet"/>
+      <w:lvlText w:val=""/>
+      <w:lvlJc w:val="left"/>
+      <w:pPr>
+        <w:ind w:left="2160" w:hanging="360"/>
+      </w:pPr>
+      <w:rPr>
+        <w:rFonts w:ascii="Wingdings" w:hAnsi="Wingdings" w:hint="default"/>
+      </w:rPr>
+    </w:lvl>
+    <w:lvl w:ilvl="3" w:tplc="300A0001" w:tentative="1">
+      <w:start w:val="1"/>
+      <w:numFmt w:val="bullet"/>
+      <w:lvlText w:val=""/>
+      <w:lvlJc w:val="left"/>
+      <w:pPr>
+        <w:ind w:left="2880" w:hanging="360"/>
+      </w:pPr>
+      <w:rPr>
+        <w:rFonts w:ascii="Symbol" w:hAnsi="Symbol" w:hint="default"/>
+      </w:rPr>
+    </w:lvl>
+    <w:lvl w:ilvl="4" w:tplc="300A0003" w:tentative="1">
+      <w:start w:val="1"/>
+      <w:numFmt w:val="bullet"/>
+      <w:lvlText w:val="o"/>
+      <w:lvlJc w:val="left"/>
+      <w:pPr>
+        <w:ind w:left="3600" w:hanging="360"/>
+      </w:pPr>
+      <w:rPr>
+        <w:rFonts w:ascii="Courier New" w:hAnsi="Courier New" w:cs="Courier New" w:hint="default"/>
+      </w:rPr>
+    </w:lvl>
+    <w:lvl w:ilvl="5" w:tplc="300A0005" w:tentative="1">
+      <w:start w:val="1"/>
+      <w:numFmt w:val="bullet"/>
+      <w:lvlText w:val=""/>
+      <w:lvlJc w:val="left"/>
+      <w:pPr>
+        <w:ind w:left="4320" w:hanging="360"/>
+      </w:pPr>
+      <w:rPr>
+        <w:rFonts w:ascii="Wingdings" w:hAnsi="Wingdings" w:hint="default"/>
+      </w:rPr>
+    </w:lvl>
+    <w:lvl w:ilvl="6" w:tplc="300A0001" w:tentative="1">
+      <w:start w:val="1"/>
+      <w:numFmt w:val="bullet"/>
+      <w:lvlText w:val=""/>
+      <w:lvlJc w:val="left"/>
+      <w:pPr>
+        <w:ind w:left="5040" w:hanging="360"/>
+      </w:pPr>
+      <w:rPr>
+        <w:rFonts w:ascii="Symbol" w:hAnsi="Symbol" w:hint="default"/>
+      </w:rPr>
+    </w:lvl>
+    <w:lvl w:ilvl="7" w:tplc="300A0003" w:tentative="1">
+      <w:start w:val="1"/>
+      <w:numFmt w:val="bullet"/>
+      <w:lvlText w:val="o"/>
+      <w:lvlJc w:val="left"/>
+      <w:pPr>
+        <w:ind w:left="5760" w:hanging="360"/>
+      </w:pPr>
+      <w:rPr>
+        <w:rFonts w:ascii="Courier New" w:hAnsi="Courier New" w:cs="Courier New" w:hint="default"/>
+      </w:rPr>
+    </w:lvl>
+    <w:lvl w:ilvl="8" w:tplc="300A0005" w:tentative="1">
+      <w:start w:val="1"/>
+      <w:numFmt w:val="bullet"/>
+      <w:lvlText w:val=""/>
+      <w:lvlJc w:val="left"/>
+      <w:pPr>
+        <w:ind w:left="6480" w:hanging="360"/>
+      </w:pPr>
+      <w:rPr>
+        <w:rFonts w:ascii="Wingdings" w:hAnsi="Wingdings" w:hint="default"/>
+      </w:rPr>
+    </w:lvl>
+  </w:abstractNum>
+  <w:abstractNum w:abstractNumId="3">
+    <w:nsid w:val="63C30518"/>
+    <w:multiLevelType w:val="hybridMultilevel"/>
+    <w:tmpl w:val="4F2E2B18"/>
+    <w:lvl w:ilvl="0" w:tplc="300A0001">
+      <w:start w:val="1"/>
+      <w:numFmt w:val="bullet"/>
+      <w:lvlText w:val=""/>
+      <w:lvlJc w:val="left"/>
+      <w:pPr>
+        <w:ind w:left="720" w:hanging="360"/>
+      </w:pPr>
+      <w:rPr>
+        <w:rFonts w:ascii="Symbol" w:hAnsi="Symbol" w:hint="default"/>
+      </w:rPr>
+    </w:lvl>
+    <w:lvl w:ilvl="1" w:tplc="300A0003" w:tentative="1">
+      <w:start w:val="1"/>
+      <w:numFmt w:val="bullet"/>
+      <w:lvlText w:val="o"/>
+      <w:lvlJc w:val="left"/>
+      <w:pPr>
+        <w:ind w:left="1440" w:hanging="360"/>
+      </w:pPr>
+      <w:rPr>
+        <w:rFonts w:ascii="Courier New" w:hAnsi="Courier New" w:cs="Courier New" w:hint="default"/>
+      </w:rPr>
+    </w:lvl>
+    <w:lvl w:ilvl="2" w:tplc="300A0005" w:tentative="1">
+      <w:start w:val="1"/>
+      <w:numFmt w:val="bullet"/>
+      <w:lvlText w:val=""/>
+      <w:lvlJc w:val="left"/>
+      <w:pPr>
+        <w:ind w:left="2160" w:hanging="360"/>
+      </w:pPr>
+      <w:rPr>
+        <w:rFonts w:ascii="Wingdings" w:hAnsi="Wingdings" w:hint="default"/>
+      </w:rPr>
+    </w:lvl>
+    <w:lvl w:ilvl="3" w:tplc="300A0001" w:tentative="1">
+      <w:start w:val="1"/>
+      <w:numFmt w:val="bullet"/>
+      <w:lvlText w:val=""/>
+      <w:lvlJc w:val="left"/>
+      <w:pPr>
+        <w:ind w:left="2880" w:hanging="360"/>
+      </w:pPr>
+      <w:rPr>
+        <w:rFonts w:ascii="Symbol" w:hAnsi="Symbol" w:hint="default"/>
+      </w:rPr>
+    </w:lvl>
+    <w:lvl w:ilvl="4" w:tplc="300A0003" w:tentative="1">
+      <w:start w:val="1"/>
+      <w:numFmt w:val="bullet"/>
+      <w:lvlText w:val="o"/>
+      <w:lvlJc w:val="left"/>
+      <w:pPr>
+        <w:ind w:left="3600" w:hanging="360"/>
+      </w:pPr>
+      <w:rPr>
+        <w:rFonts w:ascii="Courier New" w:hAnsi="Courier New" w:cs="Courier New" w:hint="default"/>
+      </w:rPr>
+    </w:lvl>
+    <w:lvl w:ilvl="5" w:tplc="300A0005" w:tentative="1">
+      <w:start w:val="1"/>
+      <w:numFmt w:val="bullet"/>
+      <w:lvlText w:val=""/>
+      <w:lvlJc w:val="left"/>
+      <w:pPr>
+        <w:ind w:left="4320" w:hanging="360"/>
+      </w:pPr>
+      <w:rPr>
+        <w:rFonts w:ascii="Wingdings" w:hAnsi="Wingdings" w:hint="default"/>
+      </w:rPr>
+    </w:lvl>
+    <w:lvl w:ilvl="6" w:tplc="300A0001" w:tentative="1">
+      <w:start w:val="1"/>
+      <w:numFmt w:val="bullet"/>
+      <w:lvlText w:val=""/>
+      <w:lvlJc w:val="left"/>
+      <w:pPr>
+        <w:ind w:left="5040" w:hanging="360"/>
+      </w:pPr>
+      <w:rPr>
+        <w:rFonts w:ascii="Symbol" w:hAnsi="Symbol" w:hint="default"/>
+      </w:rPr>
+    </w:lvl>
+    <w:lvl w:ilvl="7" w:tplc="300A0003" w:tentative="1">
+      <w:start w:val="1"/>
+      <w:numFmt w:val="bullet"/>
+      <w:lvlText w:val="o"/>
+      <w:lvlJc w:val="left"/>
+      <w:pPr>
+        <w:ind w:left="5760" w:hanging="360"/>
+      </w:pPr>
+      <w:rPr>
+        <w:rFonts w:ascii="Courier New" w:hAnsi="Courier New" w:cs="Courier New" w:hint="default"/>
+      </w:rPr>
+    </w:lvl>
+    <w:lvl w:ilvl="8" w:tplc="300A0005" w:tentative="1">
+      <w:start w:val="1"/>
+      <w:numFmt w:val="bullet"/>
+      <w:lvlText w:val=""/>
+      <w:lvlJc w:val="left"/>
+      <w:pPr>
+        <w:ind w:left="6480" w:hanging="360"/>
+      </w:pPr>
+      <w:rPr>
+        <w:rFonts w:ascii="Wingdings" w:hAnsi="Wingdings" w:hint="default"/>
+      </w:rPr>
+    </w:lvl>
+  </w:abstractNum>
   <w:num w:numId="1">
     <w:abstractNumId w:val="0"/>
   </w:num>
   <w:num w:numId="2">
     <w:abstractNumId w:val="1"/>
+  </w:num>
+  <w:num w:numId="3">
+    <w:abstractNumId w:val="2"/>
+  </w:num>
+  <w:num w:numId="4">
+    <w:abstractNumId w:val="3"/>
   </w:num>
 </w:numbering>
 </file>
@@ -2568,7 +3250,7 @@
 </file>
 
 <file path=customXml/itemProps1.xml><?xml version="1.0" encoding="utf-8"?>
-<ds:datastoreItem xmlns:ds="http://schemas.openxmlformats.org/officeDocument/2006/customXml" ds:itemID="{37EA5B98-A8AD-47A3-BCAA-7DAAB13A0F1A}">
+<ds:datastoreItem xmlns:ds="http://schemas.openxmlformats.org/officeDocument/2006/customXml" ds:itemID="{71854B45-C5E4-48D9-B319-BCC625A5368D}">
   <ds:schemaRefs>
     <ds:schemaRef ds:uri="http://schemas.openxmlformats.org/officeDocument/2006/bibliography"/>
   </ds:schemaRefs>

</xml_diff>